<commit_message>
Beaucoup de choses, peu de complétées
Modification de film, début de mise en forme du formulaire... et autres
petits trucs
</commit_message>
<xml_diff>
--- a/TP1 Énoncé/420-03D-TP1.docx
+++ b/TP1 Énoncé/420-03D-TP1.docx
@@ -720,7 +720,7 @@
       <w:hyperlink r:id="rId6" w:history="1">
         <w:r>
           <w:rPr>
-            <w:rStyle w:val="Lienhypertexte"/>
+            <w:rStyle w:val="Hyperlink"/>
             <w:sz w:val="23"/>
             <w:szCs w:val="23"/>
           </w:rPr>
@@ -808,15 +808,25 @@
           <w:sz w:val="23"/>
           <w:szCs w:val="23"/>
         </w:rPr>
-        <w:t xml:space="preserve">1. Un script de base de données est fourni. Vous devez vous créer une base de données nommée </w:t>
-      </w:r>
-      <w:r>
-        <w:rPr>
-          <w:b/>
-          <w:bCs/>
-          <w:color w:val="auto"/>
-          <w:sz w:val="23"/>
-          <w:szCs w:val="23"/>
+        <w:t xml:space="preserve">1. </w:t>
+      </w:r>
+      <w:r>
+        <w:rPr>
+          <w:color w:val="auto"/>
+          <w:sz w:val="23"/>
+          <w:szCs w:val="23"/>
+          <w:highlight w:val="yellow"/>
+        </w:rPr>
+        <w:t xml:space="preserve">Un script de base de données est fourni. Vous devez vous créer une base de données nommée </w:t>
+      </w:r>
+      <w:r>
+        <w:rPr>
+          <w:b/>
+          <w:bCs/>
+          <w:color w:val="auto"/>
+          <w:sz w:val="23"/>
+          <w:szCs w:val="23"/>
+          <w:highlight w:val="yellow"/>
         </w:rPr>
         <w:t xml:space="preserve">tp1_nom1_nom2 </w:t>
       </w:r>
@@ -825,8 +835,17 @@
           <w:color w:val="auto"/>
           <w:sz w:val="23"/>
           <w:szCs w:val="23"/>
-        </w:rPr>
-        <w:t xml:space="preserve">avant d’importer le script et utiliser l’interclassement « utf8_general_ci ». Vous avez le droit de la modifier si vous le désirez mais faites attention avant de vous aventurer en terrain inconnu! </w:t>
+          <w:highlight w:val="yellow"/>
+        </w:rPr>
+        <w:t>avant d’importer le script et utiliser l’interclassement « utf8_general_ci ». Vous avez le droit de la modifier si vous le désirez mais faites attention avant de vous aventurer en terrain inconnu!</w:t>
+      </w:r>
+      <w:r>
+        <w:rPr>
+          <w:color w:val="auto"/>
+          <w:sz w:val="23"/>
+          <w:szCs w:val="23"/>
+        </w:rPr>
+        <w:t xml:space="preserve"> </w:t>
       </w:r>
     </w:p>
     <w:p>
@@ -844,6 +863,7 @@
           <w:color w:val="auto"/>
           <w:sz w:val="23"/>
           <w:szCs w:val="23"/>
+          <w:highlight w:val="yellow"/>
         </w:rPr>
         <w:t xml:space="preserve">2. Les contrôles des formulaires doivent être correctement </w:t>
       </w:r>
@@ -854,6 +874,7 @@
           <w:color w:val="auto"/>
           <w:sz w:val="23"/>
           <w:szCs w:val="23"/>
+          <w:highlight w:val="yellow"/>
         </w:rPr>
         <w:t xml:space="preserve">alignés </w:t>
       </w:r>
@@ -862,6 +883,7 @@
           <w:color w:val="auto"/>
           <w:sz w:val="23"/>
           <w:szCs w:val="23"/>
+          <w:highlight w:val="yellow"/>
         </w:rPr>
         <w:t xml:space="preserve">et les étiquettes doivent être </w:t>
       </w:r>
@@ -872,6 +894,7 @@
           <w:color w:val="auto"/>
           <w:sz w:val="23"/>
           <w:szCs w:val="23"/>
+          <w:highlight w:val="yellow"/>
         </w:rPr>
         <w:t xml:space="preserve">liées </w:t>
       </w:r>
@@ -880,8 +903,17 @@
           <w:color w:val="auto"/>
           <w:sz w:val="23"/>
           <w:szCs w:val="23"/>
-        </w:rPr>
-        <w:t xml:space="preserve">à leur contrôle respectif. </w:t>
+          <w:highlight w:val="yellow"/>
+        </w:rPr>
+        <w:t>à leur contrôle respectif.</w:t>
+      </w:r>
+      <w:r>
+        <w:rPr>
+          <w:color w:val="auto"/>
+          <w:sz w:val="23"/>
+          <w:szCs w:val="23"/>
+        </w:rPr>
+        <w:t xml:space="preserve"> </w:t>
       </w:r>
     </w:p>
     <w:p>
@@ -955,6 +987,7 @@
           <w:color w:val="auto"/>
           <w:sz w:val="23"/>
           <w:szCs w:val="23"/>
+          <w:highlight w:val="yellow"/>
         </w:rPr>
         <w:t>Le menu doit être créé à l’aide d’une liste</w:t>
       </w:r>
@@ -963,6 +996,7 @@
           <w:color w:val="auto"/>
           <w:sz w:val="23"/>
           <w:szCs w:val="23"/>
+          <w:highlight w:val="yellow"/>
         </w:rPr>
         <w:t> : il ne contient que 2 liens ! Page de connexion et page principale</w:t>
       </w:r>
@@ -971,8 +1005,17 @@
           <w:color w:val="auto"/>
           <w:sz w:val="23"/>
           <w:szCs w:val="23"/>
-        </w:rPr>
-        <w:t xml:space="preserve">. </w:t>
+          <w:highlight w:val="yellow"/>
+        </w:rPr>
+        <w:t>.</w:t>
+      </w:r>
+      <w:r>
+        <w:rPr>
+          <w:color w:val="auto"/>
+          <w:sz w:val="23"/>
+          <w:szCs w:val="23"/>
+        </w:rPr>
+        <w:t xml:space="preserve"> </w:t>
       </w:r>
     </w:p>
     <w:p>
@@ -1081,6 +1124,7 @@
           <w:color w:val="auto"/>
           <w:sz w:val="23"/>
           <w:szCs w:val="23"/>
+          <w:highlight w:val="yellow"/>
         </w:rPr>
         <w:t>5. Le titre (</w:t>
       </w:r>
@@ -1092,6 +1136,7 @@
           <w:color w:val="auto"/>
           <w:sz w:val="23"/>
           <w:szCs w:val="23"/>
+          <w:highlight w:val="yellow"/>
         </w:rPr>
         <w:t>title</w:t>
       </w:r>
@@ -1101,8 +1146,17 @@
           <w:color w:val="auto"/>
           <w:sz w:val="23"/>
           <w:szCs w:val="23"/>
-        </w:rPr>
-        <w:t xml:space="preserve">) de chaque page doit être complet et pertinent. </w:t>
+          <w:highlight w:val="yellow"/>
+        </w:rPr>
+        <w:t>) de chaque page doit être complet et pertinent</w:t>
+      </w:r>
+      <w:r>
+        <w:rPr>
+          <w:color w:val="auto"/>
+          <w:sz w:val="23"/>
+          <w:szCs w:val="23"/>
+        </w:rPr>
+        <w:t xml:space="preserve">. </w:t>
       </w:r>
     </w:p>
     <w:p>
@@ -1544,6 +1598,7 @@
           <w:color w:val="auto"/>
           <w:sz w:val="23"/>
           <w:szCs w:val="23"/>
+          <w:highlight w:val="yellow"/>
         </w:rPr>
         <w:t xml:space="preserve">12. Pour la connexion à la base de données MySQL et pour réaliser les différentes opérations sur vos tables, vous devez utiliser l’extension </w:t>
       </w:r>
@@ -1554,6 +1609,7 @@
           <w:color w:val="auto"/>
           <w:sz w:val="23"/>
           <w:szCs w:val="23"/>
+          <w:highlight w:val="yellow"/>
         </w:rPr>
         <w:t xml:space="preserve">PDO </w:t>
       </w:r>
@@ -1562,6 +1618,7 @@
           <w:color w:val="auto"/>
           <w:sz w:val="23"/>
           <w:szCs w:val="23"/>
+          <w:highlight w:val="yellow"/>
         </w:rPr>
         <w:t xml:space="preserve">telle que vue en classe. La </w:t>
       </w:r>
@@ -1572,6 +1629,7 @@
           <w:color w:val="auto"/>
           <w:sz w:val="23"/>
           <w:szCs w:val="23"/>
+          <w:highlight w:val="yellow"/>
         </w:rPr>
         <w:t xml:space="preserve">connexion </w:t>
       </w:r>
@@ -1582,6 +1640,7 @@
           <w:color w:val="auto"/>
           <w:sz w:val="23"/>
           <w:szCs w:val="23"/>
+          <w:highlight w:val="yellow"/>
         </w:rPr>
         <w:t xml:space="preserve">à la BD </w:t>
       </w:r>
@@ -1590,6 +1649,7 @@
           <w:color w:val="auto"/>
           <w:sz w:val="23"/>
           <w:szCs w:val="23"/>
+          <w:highlight w:val="yellow"/>
         </w:rPr>
         <w:t xml:space="preserve">devra toujours se faire à l’aide du </w:t>
       </w:r>
@@ -1600,6 +1660,7 @@
           <w:color w:val="auto"/>
           <w:sz w:val="23"/>
           <w:szCs w:val="23"/>
+          <w:highlight w:val="yellow"/>
         </w:rPr>
         <w:t xml:space="preserve">fichier externe </w:t>
       </w:r>
@@ -1608,8 +1669,17 @@
           <w:color w:val="auto"/>
           <w:sz w:val="23"/>
           <w:szCs w:val="23"/>
-        </w:rPr>
-        <w:t xml:space="preserve">« param_bd.inc » (voir plus bas) non accessible par l’ensemble des internautes. </w:t>
+          <w:highlight w:val="yellow"/>
+        </w:rPr>
+        <w:t>« param_bd.inc » (voir plus bas) non accessible par l’ensemble des internautes.</w:t>
+      </w:r>
+      <w:r>
+        <w:rPr>
+          <w:color w:val="auto"/>
+          <w:sz w:val="23"/>
+          <w:szCs w:val="23"/>
+        </w:rPr>
+        <w:t xml:space="preserve"> </w:t>
       </w:r>
     </w:p>
     <w:p>
@@ -1702,6 +1772,7 @@
           <w:color w:val="auto"/>
           <w:sz w:val="23"/>
           <w:szCs w:val="23"/>
+          <w:highlight w:val="yellow"/>
         </w:rPr>
         <w:t>15</w:t>
       </w:r>
@@ -1710,6 +1781,7 @@
           <w:color w:val="auto"/>
           <w:sz w:val="23"/>
           <w:szCs w:val="23"/>
+          <w:highlight w:val="yellow"/>
         </w:rPr>
         <w:t xml:space="preserve">. Les mots de passe doivent être </w:t>
       </w:r>
@@ -1720,8 +1792,19 @@
           <w:color w:val="auto"/>
           <w:sz w:val="23"/>
           <w:szCs w:val="23"/>
-        </w:rPr>
-        <w:t xml:space="preserve">encryptés. </w:t>
+          <w:highlight w:val="yellow"/>
+        </w:rPr>
+        <w:t>encryptés.</w:t>
+      </w:r>
+      <w:r>
+        <w:rPr>
+          <w:b/>
+          <w:bCs/>
+          <w:color w:val="auto"/>
+          <w:sz w:val="23"/>
+          <w:szCs w:val="23"/>
+        </w:rPr>
+        <w:t xml:space="preserve"> </w:t>
       </w:r>
     </w:p>
     <w:p>
@@ -1739,6 +1822,7 @@
           <w:color w:val="auto"/>
           <w:sz w:val="23"/>
           <w:szCs w:val="23"/>
+          <w:highlight w:val="yellow"/>
         </w:rPr>
         <w:t>16</w:t>
       </w:r>
@@ -1747,6 +1831,7 @@
           <w:color w:val="auto"/>
           <w:sz w:val="23"/>
           <w:szCs w:val="23"/>
+          <w:highlight w:val="yellow"/>
         </w:rPr>
         <w:t xml:space="preserve">. Vous devez créer des </w:t>
       </w:r>
@@ -1757,6 +1842,7 @@
           <w:color w:val="auto"/>
           <w:sz w:val="23"/>
           <w:szCs w:val="23"/>
+          <w:highlight w:val="yellow"/>
         </w:rPr>
         <w:t xml:space="preserve">fichiers </w:t>
       </w:r>
@@ -1765,6 +1851,7 @@
           <w:color w:val="auto"/>
           <w:sz w:val="23"/>
           <w:szCs w:val="23"/>
+          <w:highlight w:val="yellow"/>
         </w:rPr>
         <w:t xml:space="preserve">et/ou des </w:t>
       </w:r>
@@ -1775,6 +1862,7 @@
           <w:color w:val="auto"/>
           <w:sz w:val="23"/>
           <w:szCs w:val="23"/>
+          <w:highlight w:val="yellow"/>
         </w:rPr>
         <w:t xml:space="preserve">fonctions </w:t>
       </w:r>
@@ -1783,8 +1871,17 @@
           <w:color w:val="auto"/>
           <w:sz w:val="23"/>
           <w:szCs w:val="23"/>
-        </w:rPr>
-        <w:t xml:space="preserve">au besoin. </w:t>
+          <w:highlight w:val="yellow"/>
+        </w:rPr>
+        <w:t>au besoin.</w:t>
+      </w:r>
+      <w:r>
+        <w:rPr>
+          <w:color w:val="auto"/>
+          <w:sz w:val="23"/>
+          <w:szCs w:val="23"/>
+        </w:rPr>
+        <w:t xml:space="preserve"> </w:t>
       </w:r>
     </w:p>
     <w:p>
@@ -2189,13 +2286,15 @@
           <w:color w:val="auto"/>
           <w:sz w:val="23"/>
           <w:szCs w:val="23"/>
-        </w:rPr>
-      </w:pPr>
-      <w:r>
-        <w:rPr>
-          <w:color w:val="auto"/>
-          <w:sz w:val="23"/>
-          <w:szCs w:val="23"/>
+          <w:highlight w:val="red"/>
+        </w:rPr>
+      </w:pPr>
+      <w:r>
+        <w:rPr>
+          <w:color w:val="auto"/>
+          <w:sz w:val="23"/>
+          <w:szCs w:val="23"/>
+          <w:highlight w:val="red"/>
         </w:rPr>
         <w:t>19</w:t>
       </w:r>
@@ -2204,6 +2303,7 @@
           <w:color w:val="auto"/>
           <w:sz w:val="23"/>
           <w:szCs w:val="23"/>
+          <w:highlight w:val="red"/>
         </w:rPr>
         <w:t xml:space="preserve">. De plus, vous devez créer un </w:t>
       </w:r>
@@ -2214,6 +2314,7 @@
           <w:color w:val="auto"/>
           <w:sz w:val="23"/>
           <w:szCs w:val="23"/>
+          <w:highlight w:val="red"/>
         </w:rPr>
         <w:t xml:space="preserve">fichier externe au site </w:t>
       </w:r>
@@ -2222,6 +2323,7 @@
           <w:color w:val="auto"/>
           <w:sz w:val="23"/>
           <w:szCs w:val="23"/>
+          <w:highlight w:val="red"/>
         </w:rPr>
         <w:t xml:space="preserve">« param_bd.inc » contenant les paramètres de connexion que vous devrez inclure dans toutes les pages où vous devez vous connecter à la base de données. Ce fichier doit inclure les paramètres suivants : </w:t>
       </w:r>
@@ -2235,6 +2337,7 @@
           <w:color w:val="auto"/>
           <w:sz w:val="23"/>
           <w:szCs w:val="23"/>
+          <w:highlight w:val="red"/>
         </w:rPr>
       </w:pPr>
       <w:r>
@@ -2243,6 +2346,7 @@
           <w:color w:val="auto"/>
           <w:sz w:val="23"/>
           <w:szCs w:val="23"/>
+          <w:highlight w:val="red"/>
         </w:rPr>
         <w:t></w:t>
       </w:r>
@@ -2252,6 +2356,7 @@
           <w:color w:val="auto"/>
           <w:sz w:val="23"/>
           <w:szCs w:val="23"/>
+          <w:highlight w:val="red"/>
         </w:rPr>
         <w:t></w:t>
       </w:r>
@@ -2260,6 +2365,7 @@
           <w:color w:val="auto"/>
           <w:sz w:val="23"/>
           <w:szCs w:val="23"/>
+          <w:highlight w:val="red"/>
         </w:rPr>
         <w:t>$</w:t>
       </w:r>
@@ -2269,6 +2375,7 @@
           <w:color w:val="auto"/>
           <w:sz w:val="23"/>
           <w:szCs w:val="23"/>
+          <w:highlight w:val="red"/>
         </w:rPr>
         <w:t>dbHote</w:t>
       </w:r>
@@ -2278,6 +2385,7 @@
           <w:color w:val="auto"/>
           <w:sz w:val="23"/>
           <w:szCs w:val="23"/>
+          <w:highlight w:val="red"/>
         </w:rPr>
         <w:t xml:space="preserve"> = "</w:t>
       </w:r>
@@ -2287,6 +2395,7 @@
           <w:color w:val="auto"/>
           <w:sz w:val="23"/>
           <w:szCs w:val="23"/>
+          <w:highlight w:val="red"/>
         </w:rPr>
         <w:t>localhost</w:t>
       </w:r>
@@ -2296,6 +2405,7 @@
           <w:color w:val="auto"/>
           <w:sz w:val="23"/>
           <w:szCs w:val="23"/>
+          <w:highlight w:val="red"/>
         </w:rPr>
         <w:t xml:space="preserve">"; </w:t>
       </w:r>
@@ -2309,6 +2419,7 @@
           <w:color w:val="auto"/>
           <w:sz w:val="23"/>
           <w:szCs w:val="23"/>
+          <w:highlight w:val="red"/>
         </w:rPr>
       </w:pPr>
       <w:r>
@@ -2317,6 +2428,7 @@
           <w:color w:val="auto"/>
           <w:sz w:val="23"/>
           <w:szCs w:val="23"/>
+          <w:highlight w:val="red"/>
         </w:rPr>
         <w:t></w:t>
       </w:r>
@@ -2326,6 +2438,7 @@
           <w:color w:val="auto"/>
           <w:sz w:val="23"/>
           <w:szCs w:val="23"/>
+          <w:highlight w:val="red"/>
         </w:rPr>
         <w:t></w:t>
       </w:r>
@@ -2334,6 +2447,7 @@
           <w:color w:val="auto"/>
           <w:sz w:val="23"/>
           <w:szCs w:val="23"/>
+          <w:highlight w:val="red"/>
         </w:rPr>
         <w:t>$</w:t>
       </w:r>
@@ -2343,6 +2457,7 @@
           <w:color w:val="auto"/>
           <w:sz w:val="23"/>
           <w:szCs w:val="23"/>
+          <w:highlight w:val="red"/>
         </w:rPr>
         <w:t>dbUtilisateur</w:t>
       </w:r>
@@ -2352,6 +2467,7 @@
           <w:color w:val="auto"/>
           <w:sz w:val="23"/>
           <w:szCs w:val="23"/>
+          <w:highlight w:val="red"/>
         </w:rPr>
         <w:t xml:space="preserve"> = "</w:t>
       </w:r>
@@ -2361,6 +2477,7 @@
           <w:color w:val="auto"/>
           <w:sz w:val="23"/>
           <w:szCs w:val="23"/>
+          <w:highlight w:val="red"/>
         </w:rPr>
         <w:t>garneau</w:t>
       </w:r>
@@ -2370,6 +2487,7 @@
           <w:color w:val="auto"/>
           <w:sz w:val="23"/>
           <w:szCs w:val="23"/>
+          <w:highlight w:val="red"/>
         </w:rPr>
         <w:t xml:space="preserve">"; </w:t>
       </w:r>
@@ -2383,6 +2501,7 @@
           <w:color w:val="auto"/>
           <w:sz w:val="23"/>
           <w:szCs w:val="23"/>
+          <w:highlight w:val="red"/>
         </w:rPr>
       </w:pPr>
       <w:r>
@@ -2391,6 +2510,7 @@
           <w:color w:val="auto"/>
           <w:sz w:val="23"/>
           <w:szCs w:val="23"/>
+          <w:highlight w:val="red"/>
         </w:rPr>
         <w:t></w:t>
       </w:r>
@@ -2400,6 +2520,7 @@
           <w:color w:val="auto"/>
           <w:sz w:val="23"/>
           <w:szCs w:val="23"/>
+          <w:highlight w:val="red"/>
         </w:rPr>
         <w:t></w:t>
       </w:r>
@@ -2408,6 +2529,7 @@
           <w:color w:val="auto"/>
           <w:sz w:val="23"/>
           <w:szCs w:val="23"/>
+          <w:highlight w:val="red"/>
         </w:rPr>
         <w:t>$</w:t>
       </w:r>
@@ -2417,6 +2539,7 @@
           <w:color w:val="auto"/>
           <w:sz w:val="23"/>
           <w:szCs w:val="23"/>
+          <w:highlight w:val="red"/>
         </w:rPr>
         <w:t>dbMotPasse</w:t>
       </w:r>
@@ -2426,6 +2549,7 @@
           <w:color w:val="auto"/>
           <w:sz w:val="23"/>
           <w:szCs w:val="23"/>
+          <w:highlight w:val="red"/>
         </w:rPr>
         <w:t xml:space="preserve"> = "qwerty123"; </w:t>
       </w:r>
@@ -2447,6 +2571,7 @@
           <w:color w:val="auto"/>
           <w:sz w:val="23"/>
           <w:szCs w:val="23"/>
+          <w:highlight w:val="red"/>
         </w:rPr>
         <w:t></w:t>
       </w:r>
@@ -2456,6 +2581,7 @@
           <w:color w:val="auto"/>
           <w:sz w:val="23"/>
           <w:szCs w:val="23"/>
+          <w:highlight w:val="red"/>
         </w:rPr>
         <w:t></w:t>
       </w:r>
@@ -2464,6 +2590,7 @@
           <w:color w:val="auto"/>
           <w:sz w:val="23"/>
           <w:szCs w:val="23"/>
+          <w:highlight w:val="red"/>
         </w:rPr>
         <w:t>$</w:t>
       </w:r>
@@ -2473,6 +2600,7 @@
           <w:color w:val="auto"/>
           <w:sz w:val="23"/>
           <w:szCs w:val="23"/>
+          <w:highlight w:val="red"/>
         </w:rPr>
         <w:t>dbNom</w:t>
       </w:r>
@@ -2482,6 +2610,7 @@
           <w:color w:val="auto"/>
           <w:sz w:val="23"/>
           <w:szCs w:val="23"/>
+          <w:highlight w:val="red"/>
         </w:rPr>
         <w:t xml:space="preserve"> = "tp1_nom1_nom2".</w:t>
       </w:r>
@@ -2719,6 +2848,7 @@
           <w:color w:val="auto"/>
           <w:sz w:val="23"/>
           <w:szCs w:val="23"/>
+          <w:highlight w:val="yellow"/>
         </w:rPr>
         <w:t>o</w:t>
       </w:r>
@@ -2729,6 +2859,7 @@
           <w:color w:val="auto"/>
           <w:sz w:val="23"/>
           <w:szCs w:val="23"/>
+          <w:highlight w:val="yellow"/>
         </w:rPr>
         <w:t xml:space="preserve"> </w:t>
       </w:r>
@@ -2737,8 +2868,17 @@
           <w:color w:val="auto"/>
           <w:sz w:val="23"/>
           <w:szCs w:val="23"/>
-        </w:rPr>
-        <w:t xml:space="preserve">On doit pouvoir se connecter et se déconnecter au besoin de façon conviviale. </w:t>
+          <w:highlight w:val="yellow"/>
+        </w:rPr>
+        <w:t>On doit pouvoir se connecter et se déconnecter au besoin de façon conviviale.</w:t>
+      </w:r>
+      <w:r>
+        <w:rPr>
+          <w:color w:val="auto"/>
+          <w:sz w:val="23"/>
+          <w:szCs w:val="23"/>
+        </w:rPr>
+        <w:t xml:space="preserve"> </w:t>
       </w:r>
     </w:p>
     <w:p>
@@ -2776,6 +2916,7 @@
           <w:color w:val="auto"/>
           <w:sz w:val="23"/>
           <w:szCs w:val="23"/>
+          <w:highlight w:val="yellow"/>
         </w:rPr>
         <w:t xml:space="preserve">Il y a 2 types d’usagers connectés en plus d’un utilisateur non connecté : </w:t>
       </w:r>
@@ -2786,6 +2927,7 @@
           <w:color w:val="auto"/>
           <w:sz w:val="23"/>
           <w:szCs w:val="23"/>
+          <w:highlight w:val="yellow"/>
         </w:rPr>
         <w:t xml:space="preserve">admin </w:t>
       </w:r>
@@ -2794,6 +2936,7 @@
           <w:color w:val="auto"/>
           <w:sz w:val="23"/>
           <w:szCs w:val="23"/>
+          <w:highlight w:val="yellow"/>
         </w:rPr>
         <w:t xml:space="preserve">et </w:t>
       </w:r>
@@ -2804,6 +2947,7 @@
           <w:color w:val="auto"/>
           <w:sz w:val="23"/>
           <w:szCs w:val="23"/>
+          <w:highlight w:val="yellow"/>
         </w:rPr>
         <w:t>membre</w:t>
       </w:r>
@@ -2812,8 +2956,17 @@
           <w:color w:val="auto"/>
           <w:sz w:val="23"/>
           <w:szCs w:val="23"/>
-        </w:rPr>
-        <w:t xml:space="preserve">. </w:t>
+          <w:highlight w:val="yellow"/>
+        </w:rPr>
+        <w:t>.</w:t>
+      </w:r>
+      <w:r>
+        <w:rPr>
+          <w:color w:val="auto"/>
+          <w:sz w:val="23"/>
+          <w:szCs w:val="23"/>
+        </w:rPr>
+        <w:t xml:space="preserve"> </w:t>
       </w:r>
     </w:p>
     <w:p>
@@ -2850,6 +3003,7 @@
           <w:color w:val="auto"/>
           <w:sz w:val="23"/>
           <w:szCs w:val="23"/>
+          <w:highlight w:val="red"/>
         </w:rPr>
         <w:t xml:space="preserve">Seule la section Contenu </w:t>
       </w:r>
@@ -2858,6 +3012,7 @@
           <w:color w:val="auto"/>
           <w:sz w:val="23"/>
           <w:szCs w:val="23"/>
+          <w:highlight w:val="red"/>
         </w:rPr>
         <w:t xml:space="preserve">(en page principale) </w:t>
       </w:r>
@@ -2866,6 +3021,7 @@
           <w:color w:val="auto"/>
           <w:sz w:val="23"/>
           <w:szCs w:val="23"/>
+          <w:highlight w:val="red"/>
         </w:rPr>
         <w:t xml:space="preserve">changera, selon l’option sélectionnée dans le menu. Vous pouvez utiliser l’url afin de transmettre la page ou la section </w:t>
       </w:r>
@@ -2874,6 +3030,7 @@
           <w:color w:val="auto"/>
           <w:sz w:val="23"/>
           <w:szCs w:val="23"/>
+          <w:highlight w:val="red"/>
         </w:rPr>
         <w:t xml:space="preserve">choisie (ex. </w:t>
       </w:r>
@@ -2883,6 +3040,7 @@
           <w:color w:val="auto"/>
           <w:sz w:val="23"/>
           <w:szCs w:val="23"/>
+          <w:highlight w:val="red"/>
         </w:rPr>
         <w:t>index.php</w:t>
       </w:r>
@@ -2892,6 +3050,7 @@
           <w:color w:val="auto"/>
           <w:sz w:val="23"/>
           <w:szCs w:val="23"/>
+          <w:highlight w:val="red"/>
         </w:rPr>
         <w:t>?page</w:t>
       </w:r>
@@ -2902,6 +3061,7 @@
           <w:color w:val="auto"/>
           <w:sz w:val="23"/>
           <w:szCs w:val="23"/>
+          <w:highlight w:val="red"/>
         </w:rPr>
         <w:t>=2).</w:t>
       </w:r>
@@ -2923,6 +3083,7 @@
           <w:color w:val="auto"/>
           <w:sz w:val="23"/>
           <w:szCs w:val="23"/>
+          <w:highlight w:val="yellow"/>
         </w:rPr>
         <w:t></w:t>
       </w:r>
@@ -2932,6 +3093,7 @@
           <w:color w:val="auto"/>
           <w:sz w:val="23"/>
           <w:szCs w:val="23"/>
+          <w:highlight w:val="yellow"/>
         </w:rPr>
         <w:t></w:t>
       </w:r>
@@ -2940,6 +3102,7 @@
           <w:color w:val="auto"/>
           <w:sz w:val="23"/>
           <w:szCs w:val="23"/>
+          <w:highlight w:val="yellow"/>
         </w:rPr>
         <w:t>La section Contenu devra être générée dynamiquement à partir de la base de données selon l’</w:t>
       </w:r>
@@ -2948,6 +3111,7 @@
           <w:color w:val="auto"/>
           <w:sz w:val="23"/>
           <w:szCs w:val="23"/>
+          <w:highlight w:val="yellow"/>
         </w:rPr>
         <w:t>état de la liste des films.</w:t>
       </w:r>
@@ -3350,23 +3514,47 @@
           <w:sz w:val="23"/>
           <w:szCs w:val="23"/>
         </w:rPr>
-        <w:t xml:space="preserve">. N'utilisez </w:t>
-      </w:r>
-      <w:r>
-        <w:rPr>
-          <w:b/>
-          <w:bCs/>
-          <w:color w:val="auto"/>
-          <w:sz w:val="23"/>
-          <w:szCs w:val="23"/>
-        </w:rPr>
-        <w:t xml:space="preserve">pas d'espace, de majuscules, de symboles ni d'accent </w:t>
-      </w:r>
-      <w:r>
-        <w:rPr>
-          <w:color w:val="auto"/>
-          <w:sz w:val="23"/>
-          <w:szCs w:val="23"/>
+        <w:t xml:space="preserve">. </w:t>
+      </w:r>
+      <w:r>
+        <w:rPr>
+          <w:color w:val="auto"/>
+          <w:sz w:val="23"/>
+          <w:szCs w:val="23"/>
+          <w:highlight w:val="yellow"/>
+        </w:rPr>
+        <w:t xml:space="preserve">N'utilisez </w:t>
+      </w:r>
+      <w:r>
+        <w:rPr>
+          <w:b/>
+          <w:bCs/>
+          <w:color w:val="auto"/>
+          <w:sz w:val="23"/>
+          <w:szCs w:val="23"/>
+          <w:highlight w:val="yellow"/>
+        </w:rPr>
+        <w:t>pas d'esp</w:t>
+      </w:r>
+      <w:bookmarkStart w:id="0" w:name="_GoBack"/>
+      <w:bookmarkEnd w:id="0"/>
+      <w:r>
+        <w:rPr>
+          <w:b/>
+          <w:bCs/>
+          <w:color w:val="auto"/>
+          <w:sz w:val="23"/>
+          <w:szCs w:val="23"/>
+          <w:highlight w:val="yellow"/>
+        </w:rPr>
+        <w:t xml:space="preserve">ace, de majuscules, de symboles ni d'accent </w:t>
+      </w:r>
+      <w:r>
+        <w:rPr>
+          <w:color w:val="auto"/>
+          <w:sz w:val="23"/>
+          <w:szCs w:val="23"/>
+          <w:highlight w:val="yellow"/>
         </w:rPr>
         <w:t xml:space="preserve">dans les noms de fichiers et de dossiers. Nommez vos fichiers avec des noms significatifs. Séparer les mots de vos noms de fichiers par </w:t>
       </w:r>
@@ -3377,6 +3565,7 @@
           <w:color w:val="auto"/>
           <w:sz w:val="23"/>
           <w:szCs w:val="23"/>
+          <w:highlight w:val="yellow"/>
         </w:rPr>
         <w:t>le trait d'union</w:t>
       </w:r>
@@ -3385,8 +3574,17 @@
           <w:color w:val="auto"/>
           <w:sz w:val="23"/>
           <w:szCs w:val="23"/>
-        </w:rPr>
-        <w:t xml:space="preserve">. </w:t>
+          <w:highlight w:val="yellow"/>
+        </w:rPr>
+        <w:t>.</w:t>
+      </w:r>
+      <w:r>
+        <w:rPr>
+          <w:color w:val="auto"/>
+          <w:sz w:val="23"/>
+          <w:szCs w:val="23"/>
+        </w:rPr>
+        <w:t xml:space="preserve"> </w:t>
       </w:r>
     </w:p>
     <w:p>
@@ -3863,8 +4061,6 @@
         </w:rPr>
         <w:t>)</w:t>
       </w:r>
-      <w:bookmarkStart w:id="0" w:name="_GoBack"/>
-      <w:bookmarkEnd w:id="0"/>
       <w:r>
         <w:rPr>
           <w:color w:val="auto"/>
@@ -4462,13 +4658,13 @@
     <w:name w:val="Normal"/>
     <w:qFormat/>
   </w:style>
-  <w:style w:type="character" w:default="1" w:styleId="Policepardfaut">
+  <w:style w:type="character" w:default="1" w:styleId="DefaultParagraphFont">
     <w:name w:val="Default Paragraph Font"/>
     <w:uiPriority w:val="1"/>
     <w:semiHidden/>
     <w:unhideWhenUsed/>
   </w:style>
-  <w:style w:type="table" w:default="1" w:styleId="TableauNormal">
+  <w:style w:type="table" w:default="1" w:styleId="TableNormal">
     <w:name w:val="Normal Table"/>
     <w:uiPriority w:val="99"/>
     <w:semiHidden/>
@@ -4483,7 +4679,7 @@
       </w:tblCellMar>
     </w:tblPr>
   </w:style>
-  <w:style w:type="numbering" w:default="1" w:styleId="Aucuneliste">
+  <w:style w:type="numbering" w:default="1" w:styleId="NoList">
     <w:name w:val="No List"/>
     <w:uiPriority w:val="99"/>
     <w:semiHidden/>
@@ -4505,9 +4701,9 @@
       <w:szCs w:val="24"/>
     </w:rPr>
   </w:style>
-  <w:style w:type="character" w:styleId="Lienhypertexte">
+  <w:style w:type="character" w:styleId="Hyperlink">
     <w:name w:val="Hyperlink"/>
-    <w:basedOn w:val="Policepardfaut"/>
+    <w:basedOn w:val="DefaultParagraphFont"/>
     <w:uiPriority w:val="99"/>
     <w:unhideWhenUsed/>
     <w:rsid w:val="00BB799F"/>
@@ -4679,13 +4875,13 @@
     <w:name w:val="Normal"/>
     <w:qFormat/>
   </w:style>
-  <w:style w:type="character" w:default="1" w:styleId="Policepardfaut">
+  <w:style w:type="character" w:default="1" w:styleId="DefaultParagraphFont">
     <w:name w:val="Default Paragraph Font"/>
     <w:uiPriority w:val="1"/>
     <w:semiHidden/>
     <w:unhideWhenUsed/>
   </w:style>
-  <w:style w:type="table" w:default="1" w:styleId="TableauNormal">
+  <w:style w:type="table" w:default="1" w:styleId="TableNormal">
     <w:name w:val="Normal Table"/>
     <w:uiPriority w:val="99"/>
     <w:semiHidden/>
@@ -4700,7 +4896,7 @@
       </w:tblCellMar>
     </w:tblPr>
   </w:style>
-  <w:style w:type="numbering" w:default="1" w:styleId="Aucuneliste">
+  <w:style w:type="numbering" w:default="1" w:styleId="NoList">
     <w:name w:val="No List"/>
     <w:uiPriority w:val="99"/>
     <w:semiHidden/>
@@ -4722,9 +4918,9 @@
       <w:szCs w:val="24"/>
     </w:rPr>
   </w:style>
-  <w:style w:type="character" w:styleId="Lienhypertexte">
+  <w:style w:type="character" w:styleId="Hyperlink">
     <w:name w:val="Hyperlink"/>
-    <w:basedOn w:val="Policepardfaut"/>
+    <w:basedOn w:val="DefaultParagraphFont"/>
     <w:uiPriority w:val="99"/>
     <w:unhideWhenUsed/>
     <w:rsid w:val="00BB799F"/>

</xml_diff>

<commit_message>
C'est ça qui est ça
Bonne nuit.
</commit_message>
<xml_diff>
--- a/TP1 Énoncé/420-03D-TP1.docx
+++ b/TP1 Énoncé/420-03D-TP1.docx
@@ -1109,19 +1109,7 @@
           <w:sz w:val="23"/>
           <w:szCs w:val="23"/>
         </w:rPr>
-        <w:t>section</w:t>
-      </w:r>
-      <w:bookmarkStart w:id="0" w:name="_GoBack"/>
-      <w:bookmarkEnd w:id="0"/>
-      <w:r>
-        <w:rPr>
-          <w:b/>
-          <w:bCs/>
-          <w:color w:val="auto"/>
-          <w:sz w:val="23"/>
-          <w:szCs w:val="23"/>
-        </w:rPr>
-        <w:t xml:space="preserve"> </w:t>
+        <w:t xml:space="preserve">section </w:t>
       </w:r>
       <w:r>
         <w:rPr>
@@ -1330,6 +1318,7 @@
           <w:color w:val="auto"/>
           <w:sz w:val="23"/>
           <w:szCs w:val="23"/>
+          <w:highlight w:val="yellow"/>
         </w:rPr>
         <w:t xml:space="preserve">9. Vous devez créer un fichier </w:t>
       </w:r>
@@ -1340,6 +1329,7 @@
           <w:color w:val="auto"/>
           <w:sz w:val="23"/>
           <w:szCs w:val="23"/>
+          <w:highlight w:val="yellow"/>
         </w:rPr>
         <w:t>CSS pour une présentation graphique uniforme et professionnelle</w:t>
       </w:r>
@@ -1348,6 +1338,7 @@
           <w:color w:val="auto"/>
           <w:sz w:val="23"/>
           <w:szCs w:val="23"/>
+          <w:highlight w:val="yellow"/>
         </w:rPr>
         <w:t> : pas de bannière, mais un bon zonage spatial (en-tête, menu, contenu, pied-de-page), et une coloration d’arrière-plan.</w:t>
       </w:r>
@@ -1733,6 +1724,7 @@
           <w:color w:val="auto"/>
           <w:sz w:val="23"/>
           <w:szCs w:val="23"/>
+          <w:highlight w:val="yellow"/>
         </w:rPr>
         <w:t xml:space="preserve">13. Pour les requêtes, les insertions, les mises à jour et les suppressions dans vos tables, vous devez utiliser les </w:t>
       </w:r>
@@ -1743,6 +1735,7 @@
           <w:color w:val="auto"/>
           <w:sz w:val="23"/>
           <w:szCs w:val="23"/>
+          <w:highlight w:val="yellow"/>
         </w:rPr>
         <w:t>requêtes préparées avec marqueurs nominatifs</w:t>
       </w:r>
@@ -1751,8 +1744,17 @@
           <w:color w:val="auto"/>
           <w:sz w:val="23"/>
           <w:szCs w:val="23"/>
-        </w:rPr>
-        <w:t xml:space="preserve">. </w:t>
+          <w:highlight w:val="yellow"/>
+        </w:rPr>
+        <w:t>.</w:t>
+      </w:r>
+      <w:r>
+        <w:rPr>
+          <w:color w:val="auto"/>
+          <w:sz w:val="23"/>
+          <w:szCs w:val="23"/>
+        </w:rPr>
+        <w:t xml:space="preserve"> </w:t>
       </w:r>
     </w:p>
     <w:p>
@@ -3825,6 +3827,8 @@
         </w:rPr>
         <w:t xml:space="preserve">. Vous devez commenter les fonctions ainsi que le code qui demande un peu plus de réflexion et/ou d’explications. </w:t>
       </w:r>
+      <w:bookmarkStart w:id="0" w:name="_GoBack"/>
+      <w:bookmarkEnd w:id="0"/>
     </w:p>
     <w:p>
       <w:pPr>

</xml_diff>